<commit_message>
sửa file báo cáo và thêm sql redmine
</commit_message>
<xml_diff>
--- a/baocao.docx
+++ b/baocao.docx
@@ -114,7 +114,13 @@
         <w:rPr>
           <w:rFonts w:ascii="Times New Roman" w:hAnsi="Times New Roman" w:cs="Times New Roman"/>
         </w:rPr>
-        <w:t xml:space="preserve"> [Tên Giảng Viên]</w:t>
+        <w:t xml:space="preserve"> </w:t>
+      </w:r>
+      <w:r>
+        <w:rPr>
+          <w:rFonts w:ascii="Times New Roman" w:hAnsi="Times New Roman" w:cs="Times New Roman"/>
+        </w:rPr>
+        <w:t>Bùi Nhật Bằng</w:t>
       </w:r>
     </w:p>
     <w:p>
@@ -185,7 +191,25 @@
         <w:rPr>
           <w:rFonts w:ascii="Times New Roman" w:hAnsi="Times New Roman" w:cs="Times New Roman"/>
         </w:rPr>
-        <w:t xml:space="preserve"> - [MSSV]</w:t>
+        <w:t xml:space="preserve"> </w:t>
+      </w:r>
+      <w:r>
+        <w:rPr>
+          <w:rFonts w:ascii="Times New Roman" w:hAnsi="Times New Roman" w:cs="Times New Roman"/>
+        </w:rPr>
+        <w:t>–</w:t>
+      </w:r>
+      <w:r>
+        <w:rPr>
+          <w:rFonts w:ascii="Times New Roman" w:hAnsi="Times New Roman" w:cs="Times New Roman"/>
+        </w:rPr>
+        <w:t xml:space="preserve"> </w:t>
+      </w:r>
+      <w:r>
+        <w:rPr>
+          <w:rFonts w:ascii="Times New Roman" w:hAnsi="Times New Roman" w:cs="Times New Roman"/>
+        </w:rPr>
+        <w:t>DH52201048</w:t>
       </w:r>
     </w:p>
     <w:p>
@@ -203,6 +227,12 @@
           <w:rFonts w:ascii="Times New Roman" w:hAnsi="Times New Roman" w:cs="Times New Roman"/>
         </w:rPr>
         <w:t xml:space="preserve">Nguyễn Thành Công - </w:t>
+      </w:r>
+      <w:r>
+        <w:rPr>
+          <w:rFonts w:ascii="Times New Roman" w:hAnsi="Times New Roman" w:cs="Times New Roman"/>
+        </w:rPr>
+        <w:t>DH52200418</w:t>
       </w:r>
     </w:p>
     <w:p>
@@ -2089,7 +2119,54 @@
         <w:rPr>
           <w:rFonts w:ascii="Times New Roman" w:hAnsi="Times New Roman" w:cs="Times New Roman"/>
         </w:rPr>
-        <w:t>User 2: [Username] - [Vai trò]</w:t>
+        <w:t xml:space="preserve">User 2: </w:t>
+      </w:r>
+      <w:r>
+        <w:rPr>
+          <w:rFonts w:ascii="Times New Roman" w:hAnsi="Times New Roman" w:cs="Times New Roman"/>
+        </w:rPr>
+        <w:t>manhj</w:t>
+      </w:r>
+      <w:r>
+        <w:rPr>
+          <w:rFonts w:ascii="Times New Roman" w:hAnsi="Times New Roman" w:cs="Times New Roman"/>
+        </w:rPr>
+        <w:t xml:space="preserve"> </w:t>
+      </w:r>
+      <w:r>
+        <w:rPr>
+          <w:rFonts w:ascii="Times New Roman" w:hAnsi="Times New Roman" w:cs="Times New Roman"/>
+        </w:rPr>
+        <w:t>–</w:t>
+      </w:r>
+      <w:r>
+        <w:rPr>
+          <w:rFonts w:ascii="Times New Roman" w:hAnsi="Times New Roman" w:cs="Times New Roman"/>
+        </w:rPr>
+        <w:t xml:space="preserve"> </w:t>
+      </w:r>
+      <w:r>
+        <w:rPr>
+          <w:rFonts w:ascii="Times New Roman" w:hAnsi="Times New Roman" w:cs="Times New Roman"/>
+        </w:rPr>
+        <w:t>12345678</w:t>
+      </w:r>
+    </w:p>
+    <w:p>
+      <w:pPr>
+        <w:numPr>
+          <w:ilvl w:val="0"/>
+          <w:numId w:val="11"/>
+        </w:numPr>
+        <w:rPr>
+          <w:rFonts w:ascii="Times New Roman" w:hAnsi="Times New Roman" w:cs="Times New Roman"/>
+        </w:rPr>
+      </w:pPr>
+      <w:r>
+        <w:rPr>
+          <w:rFonts w:ascii="Times New Roman" w:hAnsi="Times New Roman" w:cs="Times New Roman"/>
+        </w:rPr>
+        <w:t>User 3: admin - 08012004</w:t>
       </w:r>
     </w:p>
     <w:p>
@@ -4353,7 +4430,6 @@
   <w:style w:type="character" w:default="1" w:styleId="DefaultParagraphFont">
     <w:name w:val="Default Paragraph Font"/>
     <w:uiPriority w:val="1"/>
-    <w:semiHidden/>
     <w:unhideWhenUsed/>
   </w:style>
   <w:style w:type="table" w:default="1" w:styleId="TableNormal">

</xml_diff>